<commit_message>
userInput values added. conditional for test purpose added. date formatter method (get number of days) added. today date method added.
</commit_message>
<xml_diff>
--- a/Template.docx
+++ b/Template.docx
@@ -1119,6 +1119,21 @@
         <w:rPr>
           <w:rFonts w:eastAsia="Arial" w:cs="Arial" w:ascii="Arial" w:hAnsi="Arial"/>
           <w:b/>
+          <w:bCs/>
+          <w:color w:val="000000"/>
+          <w:position w:val="0"/>
+          <w:sz w:val="24"/>
+          <w:sz w:val="24"/>
+          <w:szCs w:val="24"/>
+          <w:shd w:fill="auto" w:val="clear"/>
+          <w:vertAlign w:val="baseline"/>
+        </w:rPr>
+        <w:t>R$</w:t>
+      </w:r>
+      <w:r>
+        <w:rPr>
+          <w:rFonts w:eastAsia="Arial" w:cs="Arial" w:ascii="Arial" w:hAnsi="Arial"/>
+          <w:b/>
           <w:color w:val="000000"/>
           <w:position w:val="0"/>
           <w:sz w:val="24"/>
@@ -1278,6 +1293,21 @@
           <w:vertAlign w:val="baseline"/>
         </w:rPr>
         <w:t xml:space="preserve"> O inquilino pagará como sinal o valor de </w:t>
+      </w:r>
+      <w:r>
+        <w:rPr>
+          <w:rFonts w:eastAsia="Arial" w:cs="Arial" w:ascii="Arial" w:hAnsi="Arial"/>
+          <w:b/>
+          <w:bCs/>
+          <w:color w:val="000000"/>
+          <w:position w:val="0"/>
+          <w:sz w:val="24"/>
+          <w:sz w:val="24"/>
+          <w:szCs w:val="24"/>
+          <w:shd w:fill="auto" w:val="clear"/>
+          <w:vertAlign w:val="baseline"/>
+        </w:rPr>
+        <w:t>R$</w:t>
       </w:r>
       <w:r>
         <w:rPr>

</xml_diff>

<commit_message>
Added obj Extension to write number in text.
</commit_message>
<xml_diff>
--- a/Template.docx
+++ b/Template.docx
@@ -1119,17 +1119,71 @@
         <w:rPr>
           <w:rFonts w:eastAsia="Arial" w:cs="Arial" w:ascii="Arial" w:hAnsi="Arial"/>
           <w:b/>
-          <w:bCs/>
-          <w:color w:val="000000"/>
-          <w:position w:val="0"/>
-          <w:sz w:val="24"/>
-          <w:sz w:val="24"/>
-          <w:szCs w:val="24"/>
-          <w:shd w:fill="auto" w:val="clear"/>
-          <w:vertAlign w:val="baseline"/>
-        </w:rPr>
-        <w:t>R$</w:t>
-      </w:r>
+          <w:color w:val="000000"/>
+          <w:position w:val="0"/>
+          <w:sz w:val="24"/>
+          <w:sz w:val="24"/>
+          <w:szCs w:val="24"/>
+          <w:highlight w:val="yellow"/>
+          <w:shd w:fill="auto" w:val="clear"/>
+          <w:vertAlign w:val="baseline"/>
+        </w:rPr>
+        <w:t>${price}</w:t>
+      </w:r>
+      <w:r>
+        <w:rPr>
+          <w:rFonts w:eastAsia="Arial" w:cs="Arial" w:ascii="Arial" w:hAnsi="Arial"/>
+          <w:color w:val="000000"/>
+          <w:position w:val="0"/>
+          <w:sz w:val="24"/>
+          <w:sz w:val="24"/>
+          <w:szCs w:val="24"/>
+          <w:shd w:fill="auto" w:val="clear"/>
+          <w:vertAlign w:val="baseline"/>
+        </w:rPr>
+        <w:t>, referente ao total de diárias.</w:t>
+      </w:r>
+    </w:p>
+    <w:p>
+      <w:pPr>
+        <w:pStyle w:val="LOnormal"/>
+        <w:spacing w:lineRule="auto" w:line="288" w:before="0" w:after="0"/>
+        <w:ind w:left="0" w:right="0" w:hanging="1"/>
+        <w:jc w:val="both"/>
+        <w:rPr>
+          <w:rFonts w:ascii="Arial" w:hAnsi="Arial" w:eastAsia="Times New Roman" w:cs="Times New Roman"/>
+          <w:color w:val="000000"/>
+          <w:position w:val="0"/>
+          <w:sz w:val="24"/>
+          <w:sz w:val="24"/>
+          <w:szCs w:val="24"/>
+          <w:shd w:fill="auto" w:val="clear"/>
+          <w:vertAlign w:val="baseline"/>
+        </w:rPr>
+      </w:pPr>
+      <w:r>
+        <w:rPr>
+          <w:rFonts w:eastAsia="Times New Roman" w:cs="Times New Roman" w:ascii="Arial" w:hAnsi="Arial"/>
+          <w:color w:val="000000"/>
+          <w:position w:val="0"/>
+          <w:sz w:val="24"/>
+          <w:sz w:val="24"/>
+          <w:szCs w:val="24"/>
+          <w:shd w:fill="auto" w:val="clear"/>
+          <w:vertAlign w:val="baseline"/>
+        </w:rPr>
+      </w:r>
+    </w:p>
+    <w:p>
+      <w:pPr>
+        <w:pStyle w:val="LOnormal"/>
+        <w:spacing w:lineRule="auto" w:line="288" w:before="0" w:after="0"/>
+        <w:ind w:left="570" w:right="0" w:hanging="0"/>
+        <w:jc w:val="both"/>
+        <w:rPr>
+          <w:rFonts w:ascii="Arial" w:hAnsi="Arial"/>
+        </w:rPr>
+      </w:pPr>
       <w:r>
         <w:rPr>
           <w:rFonts w:eastAsia="Arial" w:cs="Arial" w:ascii="Arial" w:hAnsi="Arial"/>
@@ -1139,24 +1193,23 @@
           <w:sz w:val="24"/>
           <w:sz w:val="24"/>
           <w:szCs w:val="24"/>
-          <w:highlight w:val="yellow"/>
-          <w:shd w:fill="auto" w:val="clear"/>
-          <w:vertAlign w:val="baseline"/>
-        </w:rPr>
-        <w:t>${price}</w:t>
-      </w:r>
-      <w:r>
-        <w:rPr>
-          <w:rFonts w:eastAsia="Arial" w:cs="Arial" w:ascii="Arial" w:hAnsi="Arial"/>
-          <w:color w:val="000000"/>
-          <w:position w:val="0"/>
-          <w:sz w:val="24"/>
-          <w:sz w:val="24"/>
-          <w:szCs w:val="24"/>
-          <w:shd w:fill="auto" w:val="clear"/>
-          <w:vertAlign w:val="baseline"/>
-        </w:rPr>
-        <w:t>, referente ao total de diárias.</w:t>
+          <w:shd w:fill="auto" w:val="clear"/>
+          <w:vertAlign w:val="baseline"/>
+        </w:rPr>
+        <w:t>2.1) DA INEXISTÊNCIA DE DEVOLUÇÃO:</w:t>
+      </w:r>
+      <w:r>
+        <w:rPr>
+          <w:rFonts w:eastAsia="Arial" w:cs="Arial" w:ascii="Arial" w:hAnsi="Arial"/>
+          <w:color w:val="000000"/>
+          <w:position w:val="0"/>
+          <w:sz w:val="24"/>
+          <w:sz w:val="24"/>
+          <w:szCs w:val="24"/>
+          <w:shd w:fill="auto" w:val="clear"/>
+          <w:vertAlign w:val="baseline"/>
+        </w:rPr>
+        <w:t xml:space="preserve"> No caso de encerramento da estadia em momento anterior ao previsto, por qualquer motivo, o locador não devolverá valores ao inquilino. </w:t>
       </w:r>
     </w:p>
     <w:p>
@@ -1193,7 +1246,7 @@
       <w:pPr>
         <w:pStyle w:val="LOnormal"/>
         <w:spacing w:lineRule="auto" w:line="288" w:before="0" w:after="0"/>
-        <w:ind w:left="570" w:right="0" w:hanging="0"/>
+        <w:ind w:left="0" w:right="0" w:hanging="1"/>
         <w:jc w:val="both"/>
         <w:rPr>
           <w:rFonts w:ascii="Arial" w:hAnsi="Arial"/>
@@ -1211,74 +1264,6 @@
           <w:shd w:fill="auto" w:val="clear"/>
           <w:vertAlign w:val="baseline"/>
         </w:rPr>
-        <w:t>2.1) DA INEXISTÊNCIA DE DEVOLUÇÃO:</w:t>
-      </w:r>
-      <w:r>
-        <w:rPr>
-          <w:rFonts w:eastAsia="Arial" w:cs="Arial" w:ascii="Arial" w:hAnsi="Arial"/>
-          <w:color w:val="000000"/>
-          <w:position w:val="0"/>
-          <w:sz w:val="24"/>
-          <w:sz w:val="24"/>
-          <w:szCs w:val="24"/>
-          <w:shd w:fill="auto" w:val="clear"/>
-          <w:vertAlign w:val="baseline"/>
-        </w:rPr>
-        <w:t xml:space="preserve"> No caso de encerramento da estadia em momento anterior ao previsto, por qualquer motivo, o locador não devolverá valores ao inquilino. </w:t>
-      </w:r>
-    </w:p>
-    <w:p>
-      <w:pPr>
-        <w:pStyle w:val="LOnormal"/>
-        <w:spacing w:lineRule="auto" w:line="288" w:before="0" w:after="0"/>
-        <w:ind w:left="0" w:right="0" w:hanging="1"/>
-        <w:jc w:val="both"/>
-        <w:rPr>
-          <w:rFonts w:ascii="Arial" w:hAnsi="Arial" w:eastAsia="Times New Roman" w:cs="Times New Roman"/>
-          <w:color w:val="000000"/>
-          <w:position w:val="0"/>
-          <w:sz w:val="24"/>
-          <w:sz w:val="24"/>
-          <w:szCs w:val="24"/>
-          <w:shd w:fill="auto" w:val="clear"/>
-          <w:vertAlign w:val="baseline"/>
-        </w:rPr>
-      </w:pPr>
-      <w:r>
-        <w:rPr>
-          <w:rFonts w:eastAsia="Times New Roman" w:cs="Times New Roman" w:ascii="Arial" w:hAnsi="Arial"/>
-          <w:color w:val="000000"/>
-          <w:position w:val="0"/>
-          <w:sz w:val="24"/>
-          <w:sz w:val="24"/>
-          <w:szCs w:val="24"/>
-          <w:shd w:fill="auto" w:val="clear"/>
-          <w:vertAlign w:val="baseline"/>
-        </w:rPr>
-      </w:r>
-    </w:p>
-    <w:p>
-      <w:pPr>
-        <w:pStyle w:val="LOnormal"/>
-        <w:spacing w:lineRule="auto" w:line="288" w:before="0" w:after="0"/>
-        <w:ind w:left="0" w:right="0" w:hanging="1"/>
-        <w:jc w:val="both"/>
-        <w:rPr>
-          <w:rFonts w:ascii="Arial" w:hAnsi="Arial"/>
-        </w:rPr>
-      </w:pPr>
-      <w:r>
-        <w:rPr>
-          <w:rFonts w:eastAsia="Arial" w:cs="Arial" w:ascii="Arial" w:hAnsi="Arial"/>
-          <w:b/>
-          <w:color w:val="000000"/>
-          <w:position w:val="0"/>
-          <w:sz w:val="24"/>
-          <w:sz w:val="24"/>
-          <w:szCs w:val="24"/>
-          <w:shd w:fill="auto" w:val="clear"/>
-          <w:vertAlign w:val="baseline"/>
-        </w:rPr>
         <w:t>3) DO SINAL:</w:t>
       </w:r>
       <w:r>
@@ -1293,21 +1278,6 @@
           <w:vertAlign w:val="baseline"/>
         </w:rPr>
         <w:t xml:space="preserve"> O inquilino pagará como sinal o valor de </w:t>
-      </w:r>
-      <w:r>
-        <w:rPr>
-          <w:rFonts w:eastAsia="Arial" w:cs="Arial" w:ascii="Arial" w:hAnsi="Arial"/>
-          <w:b/>
-          <w:bCs/>
-          <w:color w:val="000000"/>
-          <w:position w:val="0"/>
-          <w:sz w:val="24"/>
-          <w:sz w:val="24"/>
-          <w:szCs w:val="24"/>
-          <w:shd w:fill="auto" w:val="clear"/>
-          <w:vertAlign w:val="baseline"/>
-        </w:rPr>
-        <w:t>R$</w:t>
       </w:r>
       <w:r>
         <w:rPr>

</xml_diff>